<commit_message>
toutes les corrections demandées
</commit_message>
<xml_diff>
--- a/Rapport et fiches/rapport_activites_ADVC_Kouassi_Atchin_Parfait.docx
+++ b/Rapport et fiches/rapport_activites_ADVC_Kouassi_Atchin_Parfait.docx
@@ -1087,7 +1087,7 @@
               <w:spacing w:after="0" w:line="240" w:lineRule="auto"/>
               <w:rPr>
                 <w:rFonts w:ascii="Book Antiqua" w:eastAsia="PMingLiU" w:hAnsi="Book Antiqua" w:cs="Book Antiqua"/>
-                <w:color w:val="FF0000"/>
+                <w:color w:val="000000" w:themeColor="text1"/>
                 <w:sz w:val="24"/>
                 <w:szCs w:val="24"/>
               </w:rPr>
@@ -1095,7 +1095,7 @@
             <w:r>
               <w:rPr>
                 <w:rFonts w:ascii="Book Antiqua" w:eastAsia="PMingLiU" w:hAnsi="Book Antiqua" w:cs="Book Antiqua"/>
-                <w:color w:val="002060"/>
+                <w:color w:val="000000" w:themeColor="text1"/>
                 <w:sz w:val="24"/>
                 <w:szCs w:val="24"/>
               </w:rPr>
@@ -1104,6 +1104,7 @@
             <w:r>
               <w:rPr>
                 <w:rFonts w:ascii="Book Antiqua" w:eastAsia="PMingLiU" w:hAnsi="Book Antiqua" w:cs="Book Antiqua"/>
+                <w:color w:val="000000" w:themeColor="text1"/>
                 <w:sz w:val="24"/>
                 <w:szCs w:val="24"/>
               </w:rPr>
@@ -1124,7 +1125,7 @@
               <w:spacing w:after="0" w:line="240" w:lineRule="auto"/>
               <w:rPr>
                 <w:rFonts w:ascii="Book Antiqua" w:eastAsia="PMingLiU" w:hAnsi="Book Antiqua" w:cs="Book Antiqua"/>
-                <w:color w:val="FF0000"/>
+                <w:color w:val="000000" w:themeColor="text1"/>
                 <w:sz w:val="24"/>
                 <w:szCs w:val="24"/>
               </w:rPr>
@@ -1132,7 +1133,7 @@
             <w:r>
               <w:rPr>
                 <w:rFonts w:ascii="Book Antiqua" w:eastAsia="PMingLiU" w:hAnsi="Book Antiqua" w:cs="Book Antiqua"/>
-                <w:color w:val="002060"/>
+                <w:color w:val="000000" w:themeColor="text1"/>
                 <w:sz w:val="24"/>
                 <w:szCs w:val="24"/>
               </w:rPr>
@@ -1141,6 +1142,7 @@
             <w:r>
               <w:rPr>
                 <w:rFonts w:ascii="Book Antiqua" w:eastAsia="PMingLiU" w:hAnsi="Book Antiqua" w:cs="Book Antiqua"/>
+                <w:color w:val="000000" w:themeColor="text1"/>
                 <w:sz w:val="24"/>
                 <w:szCs w:val="24"/>
               </w:rPr>
@@ -1161,7 +1163,7 @@
               <w:spacing w:after="0" w:line="240" w:lineRule="auto"/>
               <w:rPr>
                 <w:rFonts w:ascii="Book Antiqua" w:eastAsia="PMingLiU" w:hAnsi="Book Antiqua" w:cs="Book Antiqua"/>
-                <w:color w:val="FF0000"/>
+                <w:color w:val="000000" w:themeColor="text1"/>
                 <w:sz w:val="24"/>
                 <w:szCs w:val="24"/>
               </w:rPr>
@@ -1169,7 +1171,7 @@
             <w:r>
               <w:rPr>
                 <w:rFonts w:ascii="Book Antiqua" w:eastAsia="PMingLiU" w:hAnsi="Book Antiqua" w:cs="Book Antiqua"/>
-                <w:color w:val="002060"/>
+                <w:color w:val="000000" w:themeColor="text1"/>
                 <w:sz w:val="24"/>
                 <w:szCs w:val="24"/>
               </w:rPr>
@@ -1178,6 +1180,7 @@
             <w:r>
               <w:rPr>
                 <w:rFonts w:ascii="Book Antiqua" w:eastAsia="PMingLiU" w:hAnsi="Book Antiqua" w:cs="Book Antiqua"/>
+                <w:color w:val="000000" w:themeColor="text1"/>
                 <w:sz w:val="24"/>
                 <w:szCs w:val="24"/>
               </w:rPr>
@@ -1198,7 +1201,7 @@
               <w:spacing w:after="0" w:line="240" w:lineRule="auto"/>
               <w:rPr>
                 <w:rFonts w:ascii="Book Antiqua" w:eastAsia="PMingLiU" w:hAnsi="Book Antiqua" w:cs="Book Antiqua"/>
-                <w:color w:val="FF0000"/>
+                <w:color w:val="000000" w:themeColor="text1"/>
                 <w:sz w:val="24"/>
                 <w:szCs w:val="24"/>
               </w:rPr>
@@ -1206,7 +1209,7 @@
             <w:r>
               <w:rPr>
                 <w:rFonts w:ascii="Book Antiqua" w:eastAsia="PMingLiU" w:hAnsi="Book Antiqua" w:cs="Book Antiqua"/>
-                <w:color w:val="002060"/>
+                <w:color w:val="000000" w:themeColor="text1"/>
                 <w:sz w:val="24"/>
                 <w:szCs w:val="24"/>
               </w:rPr>
@@ -1215,6 +1218,7 @@
             <w:r>
               <w:rPr>
                 <w:rFonts w:ascii="Book Antiqua" w:eastAsia="PMingLiU" w:hAnsi="Book Antiqua" w:cs="Book Antiqua"/>
+                <w:color w:val="000000" w:themeColor="text1"/>
                 <w:sz w:val="24"/>
                 <w:szCs w:val="24"/>
               </w:rPr>
@@ -1224,6 +1228,7 @@
             <w:r>
               <w:rPr>
                 <w:rFonts w:ascii="Book Antiqua" w:eastAsia="PMingLiU" w:hAnsi="Book Antiqua" w:cs="Book Antiqua"/>
+                <w:color w:val="000000" w:themeColor="text1"/>
                 <w:sz w:val="24"/>
                 <w:szCs w:val="24"/>
               </w:rPr>
@@ -1233,6 +1238,7 @@
             <w:r>
               <w:rPr>
                 <w:rFonts w:ascii="Book Antiqua" w:eastAsia="PMingLiU" w:hAnsi="Book Antiqua" w:cs="Book Antiqua"/>
+                <w:color w:val="000000" w:themeColor="text1"/>
                 <w:sz w:val="24"/>
                 <w:szCs w:val="24"/>
               </w:rPr>
@@ -1253,7 +1259,7 @@
               <w:spacing w:after="0" w:line="240" w:lineRule="auto"/>
               <w:rPr>
                 <w:rFonts w:ascii="Book Antiqua" w:eastAsia="PMingLiU" w:hAnsi="Book Antiqua" w:cs="Book Antiqua"/>
-                <w:color w:val="FF0000"/>
+                <w:color w:val="000000" w:themeColor="text1"/>
                 <w:sz w:val="24"/>
                 <w:szCs w:val="24"/>
               </w:rPr>
@@ -1261,7 +1267,7 @@
             <w:r>
               <w:rPr>
                 <w:rFonts w:ascii="Book Antiqua" w:eastAsia="PMingLiU" w:hAnsi="Book Antiqua" w:cs="Book Antiqua"/>
-                <w:color w:val="002060"/>
+                <w:color w:val="000000" w:themeColor="text1"/>
                 <w:sz w:val="24"/>
                 <w:szCs w:val="24"/>
               </w:rPr>
@@ -1270,6 +1276,7 @@
             <w:r>
               <w:rPr>
                 <w:rFonts w:ascii="Book Antiqua" w:eastAsia="PMingLiU" w:hAnsi="Book Antiqua" w:cs="Book Antiqua"/>
+                <w:color w:val="000000" w:themeColor="text1"/>
                 <w:sz w:val="24"/>
                 <w:szCs w:val="24"/>
               </w:rPr>
@@ -1279,6 +1286,7 @@
             <w:r>
               <w:rPr>
                 <w:rFonts w:ascii="Book Antiqua" w:eastAsia="PMingLiU" w:hAnsi="Book Antiqua" w:cs="Book Antiqua"/>
+                <w:color w:val="000000" w:themeColor="text1"/>
                 <w:sz w:val="24"/>
                 <w:szCs w:val="24"/>
               </w:rPr>
@@ -1288,6 +1296,7 @@
             <w:r>
               <w:rPr>
                 <w:rFonts w:ascii="Book Antiqua" w:eastAsia="PMingLiU" w:hAnsi="Book Antiqua" w:cs="Book Antiqua"/>
+                <w:color w:val="000000" w:themeColor="text1"/>
                 <w:sz w:val="24"/>
                 <w:szCs w:val="24"/>
               </w:rPr>
@@ -1308,7 +1317,7 @@
               <w:spacing w:after="0" w:line="240" w:lineRule="auto"/>
               <w:rPr>
                 <w:rFonts w:ascii="Book Antiqua" w:eastAsia="PMingLiU" w:hAnsi="Book Antiqua" w:cs="Book Antiqua"/>
-                <w:color w:val="FF0000"/>
+                <w:color w:val="000000" w:themeColor="text1"/>
                 <w:sz w:val="24"/>
                 <w:szCs w:val="24"/>
               </w:rPr>
@@ -1316,7 +1325,7 @@
             <w:r>
               <w:rPr>
                 <w:rFonts w:ascii="Book Antiqua" w:eastAsia="PMingLiU" w:hAnsi="Book Antiqua" w:cs="Book Antiqua"/>
-                <w:color w:val="002060"/>
+                <w:color w:val="000000" w:themeColor="text1"/>
                 <w:sz w:val="24"/>
                 <w:szCs w:val="24"/>
               </w:rPr>
@@ -1325,6 +1334,7 @@
             <w:r>
               <w:rPr>
                 <w:rFonts w:ascii="Book Antiqua" w:eastAsia="PMingLiU" w:hAnsi="Book Antiqua" w:cs="Book Antiqua"/>
+                <w:color w:val="000000" w:themeColor="text1"/>
                 <w:sz w:val="24"/>
                 <w:szCs w:val="24"/>
               </w:rPr>
@@ -1345,7 +1355,7 @@
               <w:spacing w:after="0" w:line="240" w:lineRule="auto"/>
               <w:rPr>
                 <w:rFonts w:ascii="Book Antiqua" w:eastAsia="PMingLiU" w:hAnsi="Book Antiqua" w:cs="Book Antiqua"/>
-                <w:color w:val="FF0000"/>
+                <w:color w:val="000000" w:themeColor="text1"/>
                 <w:sz w:val="24"/>
                 <w:szCs w:val="24"/>
               </w:rPr>
@@ -1353,7 +1363,7 @@
             <w:r>
               <w:rPr>
                 <w:rFonts w:ascii="Book Antiqua" w:eastAsia="PMingLiU" w:hAnsi="Book Antiqua" w:cs="Book Antiqua"/>
-                <w:color w:val="002060"/>
+                <w:color w:val="000000" w:themeColor="text1"/>
                 <w:sz w:val="24"/>
                 <w:szCs w:val="24"/>
               </w:rPr>
@@ -1362,6 +1372,7 @@
             <w:r>
               <w:rPr>
                 <w:rFonts w:ascii="Book Antiqua" w:eastAsia="PMingLiU" w:hAnsi="Book Antiqua" w:cs="Book Antiqua"/>
+                <w:color w:val="000000" w:themeColor="text1"/>
                 <w:sz w:val="24"/>
                 <w:szCs w:val="24"/>
               </w:rPr>
@@ -1382,7 +1393,7 @@
               <w:spacing w:after="0" w:line="240" w:lineRule="auto"/>
               <w:rPr>
                 <w:rFonts w:ascii="Book Antiqua" w:eastAsia="PMingLiU" w:hAnsi="Book Antiqua" w:cs="Book Antiqua"/>
-                <w:color w:val="FF0000"/>
+                <w:color w:val="000000" w:themeColor="text1"/>
                 <w:sz w:val="24"/>
                 <w:szCs w:val="24"/>
               </w:rPr>
@@ -1390,7 +1401,7 @@
             <w:r>
               <w:rPr>
                 <w:rFonts w:ascii="Book Antiqua" w:eastAsia="PMingLiU" w:hAnsi="Book Antiqua" w:cs="Book Antiqua"/>
-                <w:color w:val="002060"/>
+                <w:color w:val="000000" w:themeColor="text1"/>
                 <w:sz w:val="24"/>
                 <w:szCs w:val="24"/>
               </w:rPr>
@@ -1399,6 +1410,7 @@
             <w:r>
               <w:rPr>
                 <w:rFonts w:ascii="Book Antiqua" w:eastAsia="PMingLiU" w:hAnsi="Book Antiqua" w:cs="Book Antiqua"/>
+                <w:color w:val="000000" w:themeColor="text1"/>
                 <w:sz w:val="24"/>
                 <w:szCs w:val="24"/>
               </w:rPr>
@@ -1419,7 +1431,7 @@
               <w:spacing w:after="0" w:line="240" w:lineRule="auto"/>
               <w:rPr>
                 <w:rFonts w:ascii="Book Antiqua" w:eastAsia="PMingLiU" w:hAnsi="Book Antiqua" w:cs="Book Antiqua"/>
-                <w:color w:val="FF0000"/>
+                <w:color w:val="000000" w:themeColor="text1"/>
                 <w:sz w:val="24"/>
                 <w:szCs w:val="24"/>
               </w:rPr>
@@ -1427,7 +1439,7 @@
             <w:r>
               <w:rPr>
                 <w:rFonts w:ascii="Book Antiqua" w:eastAsia="PMingLiU" w:hAnsi="Book Antiqua" w:cs="Book Antiqua"/>
-                <w:color w:val="002060"/>
+                <w:color w:val="000000" w:themeColor="text1"/>
                 <w:sz w:val="24"/>
                 <w:szCs w:val="24"/>
               </w:rPr>
@@ -1436,6 +1448,7 @@
             <w:r>
               <w:rPr>
                 <w:rFonts w:ascii="Book Antiqua" w:eastAsia="PMingLiU" w:hAnsi="Book Antiqua" w:cs="Book Antiqua"/>
+                <w:color w:val="000000" w:themeColor="text1"/>
                 <w:sz w:val="24"/>
                 <w:szCs w:val="24"/>
               </w:rPr>
@@ -1456,11 +1469,20 @@
               <w:spacing w:after="0" w:line="240" w:lineRule="auto"/>
               <w:rPr>
                 <w:rFonts w:ascii="Book Antiqua" w:eastAsia="PMingLiU" w:hAnsi="Book Antiqua" w:cs="Book Antiqua"/>
-                <w:color w:val="FF0000"/>
+                <w:color w:val="000000" w:themeColor="text1"/>
                 <w:sz w:val="24"/>
                 <w:szCs w:val="24"/>
               </w:rPr>
             </w:pPr>
+            <w:r>
+              <w:rPr>
+                <w:rFonts w:ascii="Book Antiqua" w:eastAsia="PMingLiU" w:hAnsi="Book Antiqua" w:cs="Book Antiqua"/>
+                <w:color w:val="000000" w:themeColor="text1"/>
+                <w:sz w:val="24"/>
+                <w:szCs w:val="24"/>
+              </w:rPr>
+              <w:t xml:space="preserve">13/03/2025 : Une fois valider par le DAF, envoyé une notification au comptable qui a établi la facture (si refuser, spécifier la raison). </w:t>
+            </w:r>
           </w:p>
           <w:p>
             <w:pPr>
@@ -1476,7 +1498,7 @@
               <w:spacing w:after="0" w:line="240" w:lineRule="auto"/>
               <w:rPr>
                 <w:rFonts w:ascii="Book Antiqua" w:eastAsia="PMingLiU" w:hAnsi="Book Antiqua" w:cs="Book Antiqua"/>
-                <w:color w:val="FF0000"/>
+                <w:color w:val="000000" w:themeColor="text1"/>
                 <w:sz w:val="24"/>
                 <w:szCs w:val="24"/>
               </w:rPr>
@@ -1484,6 +1506,7 @@
             <w:r>
               <w:rPr>
                 <w:rFonts w:ascii="Book Antiqua" w:eastAsia="PMingLiU" w:hAnsi="Book Antiqua" w:cs="Book Antiqua"/>
+                <w:color w:val="000000" w:themeColor="text1"/>
                 <w:sz w:val="24"/>
                 <w:szCs w:val="24"/>
               </w:rPr>
@@ -1492,10 +1515,11 @@
             <w:r>
               <w:rPr>
                 <w:rFonts w:ascii="Book Antiqua" w:eastAsia="PMingLiU" w:hAnsi="Book Antiqua" w:cs="Book Antiqua"/>
-                <w:sz w:val="24"/>
-                <w:szCs w:val="24"/>
-              </w:rPr>
-              <w:t xml:space="preserve">Une fois valider par le DAF, envoyé une notification au comptable qui a établi la facture (si refuser, spécifier la raison). </w:t>
+                <w:color w:val="000000" w:themeColor="text1"/>
+                <w:sz w:val="24"/>
+                <w:szCs w:val="24"/>
+              </w:rPr>
+              <w:t>Le comptable imprime sur papier entête et peux envoyer au client.</w:t>
             </w:r>
           </w:p>
           <w:p>
@@ -1512,7 +1536,7 @@
               <w:spacing w:after="0" w:line="240" w:lineRule="auto"/>
               <w:rPr>
                 <w:rFonts w:ascii="Book Antiqua" w:eastAsia="PMingLiU" w:hAnsi="Book Antiqua" w:cs="Book Antiqua"/>
-                <w:color w:val="FF0000"/>
+                <w:color w:val="000000" w:themeColor="text1"/>
                 <w:sz w:val="24"/>
                 <w:szCs w:val="24"/>
               </w:rPr>
@@ -1520,19 +1544,12 @@
             <w:r>
               <w:rPr>
                 <w:rFonts w:ascii="Book Antiqua" w:eastAsia="PMingLiU" w:hAnsi="Book Antiqua" w:cs="Book Antiqua"/>
+                <w:color w:val="000000" w:themeColor="text1"/>
                 <w:sz w:val="24"/>
                 <w:szCs w:val="24"/>
               </w:rPr>
               <w:lastRenderedPageBreak/>
-              <w:t xml:space="preserve">13/03/2025 : </w:t>
-            </w:r>
-            <w:r>
-              <w:rPr>
-                <w:rFonts w:ascii="Book Antiqua" w:eastAsia="PMingLiU" w:hAnsi="Book Antiqua" w:cs="Book Antiqua"/>
-                <w:sz w:val="24"/>
-                <w:szCs w:val="24"/>
-              </w:rPr>
-              <w:t>Le comptable imprime sur papier entête et peux envoyer au client.</w:t>
+              <w:t>13/03/2025 : Les étapes de la facture (Projection sur M-Files) : Facture émise, Transférer au client, Règlement partiel dans ce cas spécifié la valeur| Soldé.</w:t>
             </w:r>
           </w:p>
           <w:p>
@@ -1549,7 +1566,7 @@
               <w:spacing w:after="0" w:line="240" w:lineRule="auto"/>
               <w:rPr>
                 <w:rFonts w:ascii="Book Antiqua" w:eastAsia="PMingLiU" w:hAnsi="Book Antiqua" w:cs="Book Antiqua"/>
-                <w:color w:val="FF0000"/>
+                <w:color w:val="000000" w:themeColor="text1"/>
                 <w:sz w:val="24"/>
                 <w:szCs w:val="24"/>
               </w:rPr>
@@ -1557,27 +1574,58 @@
             <w:r>
               <w:rPr>
                 <w:rFonts w:ascii="Book Antiqua" w:eastAsia="PMingLiU" w:hAnsi="Book Antiqua" w:cs="Book Antiqua"/>
-                <w:sz w:val="24"/>
-                <w:szCs w:val="24"/>
-              </w:rPr>
-              <w:t xml:space="preserve">13/03/2025 : </w:t>
-            </w:r>
-            <w:r>
-              <w:rPr>
-                <w:rFonts w:ascii="Book Antiqua" w:eastAsia="PMingLiU" w:hAnsi="Book Antiqua" w:cs="Book Antiqua"/>
-                <w:sz w:val="24"/>
-                <w:szCs w:val="24"/>
-              </w:rPr>
-              <w:t>Les étapes de la facture (Projection sur M-Files) : Facture émise, Transférer au client, Règlement partiel dans ce cas spécifié la valeur| Soldé</w:t>
-            </w:r>
-            <w:r>
-              <w:rPr>
-                <w:rFonts w:ascii="Book Antiqua" w:eastAsia="PMingLiU" w:hAnsi="Book Antiqua" w:cs="Book Antiqua"/>
-                <w:color w:val="8064A2" w:themeColor="accent4"/>
-                <w:sz w:val="24"/>
-                <w:szCs w:val="24"/>
-              </w:rPr>
-              <w:t>.</w:t>
+                <w:color w:val="000000" w:themeColor="text1"/>
+                <w:sz w:val="24"/>
+                <w:szCs w:val="24"/>
+              </w:rPr>
+              <w:t xml:space="preserve">14/03/2025 : </w:t>
+            </w:r>
+            <w:r>
+              <w:rPr>
+                <w:rFonts w:ascii="Book Antiqua" w:eastAsia="PMingLiU" w:hAnsi="Book Antiqua" w:cs="Book Antiqua"/>
+                <w:color w:val="000000" w:themeColor="text1"/>
+                <w:sz w:val="24"/>
+                <w:szCs w:val="24"/>
+              </w:rPr>
+              <w:t xml:space="preserve">Affiché la devise en fonction du pays. </w:t>
+            </w:r>
+          </w:p>
+          <w:p>
+            <w:pPr>
+              <w:pStyle w:val="Paragraphedeliste"/>
+              <w:widowControl w:val="0"/>
+              <w:numPr>
+                <w:ilvl w:val="0"/>
+                <w:numId w:val="1"/>
+              </w:numPr>
+              <w:autoSpaceDE w:val="0"/>
+              <w:autoSpaceDN w:val="0"/>
+              <w:adjustRightInd w:val="0"/>
+              <w:spacing w:after="0" w:line="240" w:lineRule="auto"/>
+              <w:rPr>
+                <w:rFonts w:ascii="Book Antiqua" w:eastAsia="PMingLiU" w:hAnsi="Book Antiqua" w:cs="Book Antiqua"/>
+                <w:color w:val="000000" w:themeColor="text1"/>
+                <w:sz w:val="24"/>
+                <w:szCs w:val="24"/>
+              </w:rPr>
+            </w:pPr>
+            <w:r>
+              <w:rPr>
+                <w:rFonts w:ascii="Book Antiqua" w:eastAsia="PMingLiU" w:hAnsi="Book Antiqua" w:cs="Book Antiqua"/>
+                <w:color w:val="000000" w:themeColor="text1"/>
+                <w:sz w:val="24"/>
+                <w:szCs w:val="24"/>
+              </w:rPr>
+              <w:t xml:space="preserve">14/03/2025 : </w:t>
+            </w:r>
+            <w:r>
+              <w:rPr>
+                <w:rFonts w:ascii="Book Antiqua" w:eastAsia="PMingLiU" w:hAnsi="Book Antiqua" w:cs="Book Antiqua"/>
+                <w:color w:val="000000" w:themeColor="text1"/>
+                <w:sz w:val="24"/>
+                <w:szCs w:val="24"/>
+              </w:rPr>
+              <w:t>Affiché taux lorsqu’il décide de changer de devise.</w:t>
             </w:r>
           </w:p>
           <w:p>
@@ -1598,6 +1646,24 @@
                 <w:szCs w:val="24"/>
               </w:rPr>
             </w:pPr>
+            <w:r>
+              <w:rPr>
+                <w:rFonts w:ascii="Book Antiqua" w:eastAsia="PMingLiU" w:hAnsi="Book Antiqua" w:cs="Book Antiqua"/>
+                <w:color w:val="000000" w:themeColor="text1"/>
+                <w:sz w:val="24"/>
+                <w:szCs w:val="24"/>
+              </w:rPr>
+              <w:t xml:space="preserve">14/03/2025 : </w:t>
+            </w:r>
+            <w:r>
+              <w:rPr>
+                <w:rFonts w:ascii="Book Antiqua" w:eastAsia="PMingLiU" w:hAnsi="Book Antiqua" w:cs="Book Antiqua"/>
+                <w:color w:val="000000" w:themeColor="text1"/>
+                <w:sz w:val="24"/>
+                <w:szCs w:val="24"/>
+              </w:rPr>
+              <w:t>Calculé le prix de la désignation en fonction du taux</w:t>
+            </w:r>
           </w:p>
         </w:tc>
       </w:tr>
@@ -1754,7 +1820,7 @@
               <w:spacing w:after="0" w:line="240" w:lineRule="auto"/>
               <w:rPr>
                 <w:rFonts w:ascii="Book Antiqua" w:eastAsia="PMingLiU" w:hAnsi="Book Antiqua" w:cs="Book Antiqua"/>
-                <w:color w:val="FF0000"/>
+                <w:color w:val="000000" w:themeColor="text1"/>
                 <w:sz w:val="24"/>
                 <w:szCs w:val="24"/>
               </w:rPr>
@@ -1762,10 +1828,65 @@
             <w:r>
               <w:rPr>
                 <w:rFonts w:ascii="Book Antiqua" w:eastAsia="PMingLiU" w:hAnsi="Book Antiqua" w:cs="Book Antiqua"/>
-                <w:sz w:val="24"/>
-                <w:szCs w:val="24"/>
-              </w:rPr>
-              <w:t xml:space="preserve">Affiché la devise en fonction du pays. </w:t>
+                <w:color w:val="000000" w:themeColor="text1"/>
+                <w:sz w:val="24"/>
+                <w:szCs w:val="24"/>
+              </w:rPr>
+              <w:t xml:space="preserve">Le système de mail doit </w:t>
+            </w:r>
+            <w:r>
+              <w:rPr>
+                <w:rFonts w:ascii="Book Antiqua" w:eastAsia="PMingLiU" w:hAnsi="Book Antiqua" w:cs="Book Antiqua"/>
+                <w:color w:val="000000" w:themeColor="text1"/>
+                <w:sz w:val="24"/>
+                <w:szCs w:val="24"/>
+              </w:rPr>
+              <w:t>ouvrir</w:t>
+            </w:r>
+            <w:r>
+              <w:rPr>
+                <w:rFonts w:ascii="Book Antiqua" w:eastAsia="PMingLiU" w:hAnsi="Book Antiqua" w:cs="Book Antiqua"/>
+                <w:color w:val="000000" w:themeColor="text1"/>
+                <w:sz w:val="24"/>
+                <w:szCs w:val="24"/>
+              </w:rPr>
+              <w:t xml:space="preserve"> la boite mail de l’utilisateur en remplissant</w:t>
+            </w:r>
+            <w:r>
+              <w:rPr>
+                <w:rFonts w:ascii="Book Antiqua" w:eastAsia="PMingLiU" w:hAnsi="Book Antiqua" w:cs="Book Antiqua"/>
+                <w:color w:val="000000" w:themeColor="text1"/>
+                <w:sz w:val="24"/>
+                <w:szCs w:val="24"/>
+              </w:rPr>
+              <w:t xml:space="preserve"> le destinataire par</w:t>
+            </w:r>
+            <w:r>
+              <w:rPr>
+                <w:rFonts w:ascii="Book Antiqua" w:eastAsia="PMingLiU" w:hAnsi="Book Antiqua" w:cs="Book Antiqua"/>
+                <w:color w:val="000000" w:themeColor="text1"/>
+                <w:sz w:val="24"/>
+                <w:szCs w:val="24"/>
+              </w:rPr>
+              <w:t xml:space="preserve"> l’adresse de l’uti</w:t>
+            </w:r>
+            <w:r>
+              <w:rPr>
+                <w:rFonts w:ascii="Book Antiqua" w:eastAsia="PMingLiU" w:hAnsi="Book Antiqua" w:cs="Book Antiqua"/>
+                <w:color w:val="000000" w:themeColor="text1"/>
+                <w:sz w:val="24"/>
+                <w:szCs w:val="24"/>
+              </w:rPr>
+              <w:t>li</w:t>
+            </w:r>
+            <w:r>
+              <w:rPr>
+                <w:rFonts w:ascii="Book Antiqua" w:eastAsia="PMingLiU" w:hAnsi="Book Antiqua" w:cs="Book Antiqua"/>
+                <w:color w:val="000000" w:themeColor="text1"/>
+                <w:sz w:val="24"/>
+                <w:szCs w:val="24"/>
+              </w:rPr>
+              <w:t>sateur qui doit recevoir la facture et ajouté d’autres personnes en copies.</w:t>
             </w:r>
           </w:p>
           <w:p>
@@ -1782,7 +1903,7 @@
               <w:spacing w:after="0" w:line="240" w:lineRule="auto"/>
               <w:rPr>
                 <w:rFonts w:ascii="Book Antiqua" w:eastAsia="PMingLiU" w:hAnsi="Book Antiqua" w:cs="Book Antiqua"/>
-                <w:color w:val="FF0000"/>
+                <w:color w:val="F79646" w:themeColor="accent6"/>
                 <w:sz w:val="24"/>
                 <w:szCs w:val="24"/>
               </w:rPr>
@@ -1790,125 +1911,47 @@
             <w:r>
               <w:rPr>
                 <w:rFonts w:ascii="Book Antiqua" w:eastAsia="PMingLiU" w:hAnsi="Book Antiqua" w:cs="Book Antiqua"/>
-                <w:sz w:val="24"/>
-                <w:szCs w:val="24"/>
-              </w:rPr>
-              <w:t xml:space="preserve">Affiché taux lorsqu’il </w:t>
-            </w:r>
-            <w:r>
-              <w:rPr>
-                <w:rFonts w:ascii="Book Antiqua" w:eastAsia="PMingLiU" w:hAnsi="Book Antiqua" w:cs="Book Antiqua"/>
-                <w:sz w:val="24"/>
-                <w:szCs w:val="24"/>
-              </w:rPr>
-              <w:t>décide</w:t>
-            </w:r>
-            <w:r>
-              <w:rPr>
-                <w:rFonts w:ascii="Book Antiqua" w:eastAsia="PMingLiU" w:hAnsi="Book Antiqua" w:cs="Book Antiqua"/>
-                <w:sz w:val="24"/>
-                <w:szCs w:val="24"/>
-              </w:rPr>
-              <w:t xml:space="preserve"> de changer</w:t>
-            </w:r>
-            <w:r>
-              <w:rPr>
-                <w:rFonts w:ascii="Book Antiqua" w:eastAsia="PMingLiU" w:hAnsi="Book Antiqua" w:cs="Book Antiqua"/>
-                <w:sz w:val="24"/>
-                <w:szCs w:val="24"/>
-              </w:rPr>
-              <w:t xml:space="preserve"> de devise</w:t>
-            </w:r>
-            <w:r>
-              <w:rPr>
-                <w:rFonts w:ascii="Book Antiqua" w:eastAsia="PMingLiU" w:hAnsi="Book Antiqua" w:cs="Book Antiqua"/>
-                <w:sz w:val="24"/>
-                <w:szCs w:val="24"/>
-              </w:rPr>
-              <w:t>.</w:t>
-            </w:r>
-          </w:p>
-          <w:p>
-            <w:pPr>
-              <w:pStyle w:val="Paragraphedeliste"/>
-              <w:widowControl w:val="0"/>
-              <w:numPr>
-                <w:ilvl w:val="0"/>
-                <w:numId w:val="1"/>
-              </w:numPr>
-              <w:autoSpaceDE w:val="0"/>
-              <w:autoSpaceDN w:val="0"/>
-              <w:adjustRightInd w:val="0"/>
-              <w:spacing w:after="0" w:line="240" w:lineRule="auto"/>
-              <w:rPr>
-                <w:rFonts w:ascii="Book Antiqua" w:eastAsia="PMingLiU" w:hAnsi="Book Antiqua" w:cs="Book Antiqua"/>
-                <w:color w:val="F79646" w:themeColor="accent6"/>
-                <w:sz w:val="24"/>
-                <w:szCs w:val="24"/>
-              </w:rPr>
-            </w:pPr>
-            <w:r>
-              <w:rPr>
-                <w:rFonts w:ascii="Book Antiqua" w:eastAsia="PMingLiU" w:hAnsi="Book Antiqua" w:cs="Book Antiqua"/>
-                <w:color w:val="F79646" w:themeColor="accent6"/>
-                <w:sz w:val="24"/>
-                <w:szCs w:val="24"/>
-              </w:rPr>
-              <w:t xml:space="preserve">Le système de mail doit </w:t>
-            </w:r>
-            <w:r>
-              <w:rPr>
-                <w:rFonts w:ascii="Book Antiqua" w:eastAsia="PMingLiU" w:hAnsi="Book Antiqua" w:cs="Book Antiqua"/>
-                <w:color w:val="F79646" w:themeColor="accent6"/>
-                <w:sz w:val="24"/>
-                <w:szCs w:val="24"/>
-              </w:rPr>
-              <w:t>ouvrir</w:t>
-            </w:r>
-            <w:r>
-              <w:rPr>
-                <w:rFonts w:ascii="Book Antiqua" w:eastAsia="PMingLiU" w:hAnsi="Book Antiqua" w:cs="Book Antiqua"/>
-                <w:color w:val="F79646" w:themeColor="accent6"/>
-                <w:sz w:val="24"/>
-                <w:szCs w:val="24"/>
-              </w:rPr>
-              <w:t xml:space="preserve"> la boite mail de l’utilisateur en remplissant</w:t>
-            </w:r>
-            <w:r>
-              <w:rPr>
-                <w:rFonts w:ascii="Book Antiqua" w:eastAsia="PMingLiU" w:hAnsi="Book Antiqua" w:cs="Book Antiqua"/>
-                <w:color w:val="F79646" w:themeColor="accent6"/>
-                <w:sz w:val="24"/>
-                <w:szCs w:val="24"/>
-              </w:rPr>
-              <w:t xml:space="preserve"> le destinataire par</w:t>
-            </w:r>
-            <w:r>
-              <w:rPr>
-                <w:rFonts w:ascii="Book Antiqua" w:eastAsia="PMingLiU" w:hAnsi="Book Antiqua" w:cs="Book Antiqua"/>
-                <w:color w:val="F79646" w:themeColor="accent6"/>
-                <w:sz w:val="24"/>
-                <w:szCs w:val="24"/>
-              </w:rPr>
-              <w:t xml:space="preserve"> l’adresse de l’uti</w:t>
-            </w:r>
-            <w:r>
-              <w:rPr>
-                <w:rFonts w:ascii="Book Antiqua" w:eastAsia="PMingLiU" w:hAnsi="Book Antiqua" w:cs="Book Antiqua"/>
-                <w:color w:val="F79646" w:themeColor="accent6"/>
-                <w:sz w:val="24"/>
-                <w:szCs w:val="24"/>
-              </w:rPr>
-              <w:t>li</w:t>
-            </w:r>
-            <w:r>
-              <w:rPr>
-                <w:rFonts w:ascii="Book Antiqua" w:eastAsia="PMingLiU" w:hAnsi="Book Antiqua" w:cs="Book Antiqua"/>
-                <w:color w:val="F79646" w:themeColor="accent6"/>
-                <w:sz w:val="24"/>
-                <w:szCs w:val="24"/>
-              </w:rPr>
-              <w:t>sateur qui doit recevoir la facture et ajouté d’autres personnes en copies.</w:t>
+                <w:color w:val="000000" w:themeColor="text1"/>
+                <w:sz w:val="24"/>
+                <w:szCs w:val="24"/>
+              </w:rPr>
+              <w:t>Ajouter</w:t>
+            </w:r>
+            <w:r>
+              <w:rPr>
+                <w:rFonts w:ascii="Book Antiqua" w:eastAsia="PMingLiU" w:hAnsi="Book Antiqua" w:cs="Book Antiqua"/>
+                <w:color w:val="000000" w:themeColor="text1"/>
+                <w:sz w:val="24"/>
+                <w:szCs w:val="24"/>
+              </w:rPr>
+              <w:t xml:space="preserve"> les </w:t>
+            </w:r>
+            <w:r>
+              <w:rPr>
+                <w:rFonts w:ascii="Book Antiqua" w:eastAsia="PMingLiU" w:hAnsi="Book Antiqua" w:cs="Book Antiqua"/>
+                <w:color w:val="000000" w:themeColor="text1"/>
+                <w:sz w:val="24"/>
+                <w:szCs w:val="24"/>
+              </w:rPr>
+              <w:t>élément</w:t>
+            </w:r>
+            <w:r>
+              <w:rPr>
+                <w:rFonts w:ascii="Book Antiqua" w:eastAsia="PMingLiU" w:hAnsi="Book Antiqua" w:cs="Book Antiqua"/>
+                <w:color w:val="000000" w:themeColor="text1"/>
+                <w:sz w:val="24"/>
+                <w:szCs w:val="24"/>
+              </w:rPr>
+              <w:t>s</w:t>
+            </w:r>
+            <w:r>
+              <w:rPr>
+                <w:rFonts w:ascii="Book Antiqua" w:eastAsia="PMingLiU" w:hAnsi="Book Antiqua" w:cs="Book Antiqua"/>
+                <w:color w:val="000000" w:themeColor="text1"/>
+                <w:sz w:val="24"/>
+                <w:szCs w:val="24"/>
+              </w:rPr>
+              <w:t xml:space="preserve"> dans modification de proforma</w:t>
             </w:r>
           </w:p>
         </w:tc>
@@ -3967,17 +4010,20 @@
   <w:abstractNum w:abstractNumId="11" w15:restartNumberingAfterBreak="0">
     <w:nsid w:val="0000000C"/>
     <w:multiLevelType w:val="hybridMultilevel"/>
-    <w:tmpl w:val="C1C6696A"/>
-    <w:lvl w:ilvl="0" w:tplc="9EE2D47C">
-      <w:start w:val="1"/>
-      <w:numFmt w:val="bullet"/>
-      <w:lvlText w:val="-"/>
+    <w:tmpl w:val="533C8940"/>
+    <w:lvl w:ilvl="0" w:tplc="014E596E">
+      <w:start w:val="1"/>
+      <w:numFmt w:val="bullet"/>
+      <w:lvlText w:val=""/>
       <w:lvlJc w:val="left"/>
       <w:pPr>
         <w:ind w:left="720" w:hanging="360"/>
       </w:pPr>
       <w:rPr>
-        <w:rFonts w:ascii="Times New Roman" w:eastAsia="Times New Roman" w:hAnsi="Times New Roman" w:cs="Times New Roman" w:hint="default"/>
+        <w:rFonts w:ascii="Wingdings" w:hAnsi="Wingdings" w:hint="default"/>
+        <w:color w:val="000000" w:themeColor="text1"/>
+        <w:sz w:val="24"/>
+        <w:szCs w:val="24"/>
       </w:rPr>
     </w:lvl>
     <w:lvl w:ilvl="1" w:tplc="040C0003" w:tentative="1">

</xml_diff>